<commit_message>
chore(secrets): remove .env.vercel from repo
</commit_message>
<xml_diff>
--- a/Tech Sheets/Cooler Master Sneaker X Mini ITX ARGB Case.docx
+++ b/Tech Sheets/Cooler Master Sneaker X Mini ITX ARGB Case.docx
@@ -53,11 +53,10 @@
     <w:p/>
     <w:p>
       <w:pPr>
-        <w:shd w:val="clear" w:color="auto" w:fill="FFFFFF"/>
-        <w:spacing w:after="100" w:afterAutospacing="1" w:line="240" w:lineRule="auto"/>
-        <w:outlineLvl w:val="1"/>
         <w:rPr>
           <w:rFonts w:ascii="Arial" w:eastAsia="Times New Roman" w:hAnsi="Arial" w:cs="Arial"/>
+          <w:b/>
+          <w:bCs/>
           <w:color w:val="212529"/>
           <w:kern w:val="0"/>
           <w:sz w:val="36"/>
@@ -69,6 +68,8 @@
       <w:r>
         <w:rPr>
           <w:rFonts w:ascii="Arial" w:eastAsia="Times New Roman" w:hAnsi="Arial" w:cs="Arial"/>
+          <w:b/>
+          <w:bCs/>
           <w:color w:val="212529"/>
           <w:kern w:val="0"/>
           <w:sz w:val="36"/>
@@ -76,7 +77,7 @@
           <w:lang w:eastAsia="en-GB"/>
           <w14:ligatures w14:val="none"/>
         </w:rPr>
-        <w:t>Cooler Master Sneaker X Mini ITX ARGB Case, 360mm AIO Cooler, 850W PSU &amp; 1x PWM Fan Included, ARGB Controller, Classic Red</w:t>
+        <w:t>ASUS ROG Crosshair X870E Extreme EATX Motherboard for AMD AM5 CPUs</w:t>
       </w:r>
     </w:p>
     <w:p/>
@@ -92,12 +93,58 @@
           <w:b/>
           <w:bCs/>
         </w:rPr>
-        <w:t>SPECIFICATION:</w:t>
-      </w:r>
-      <w:r>
+        <w:t>CPU</w:t>
+      </w:r>
+    </w:p>
+    <w:p>
+      <w:pPr>
+        <w:rPr>
+          <w:b/>
+          <w:bCs/>
+        </w:rPr>
+      </w:pPr>
+      <w:r>
+        <w:rPr>
+          <w:b/>
+          <w:bCs/>
+        </w:rPr>
+        <w:t>CPU Socket</w:t>
+      </w:r>
+      <w:r>
+        <w:rPr>
+          <w:b/>
+          <w:bCs/>
+        </w:rPr>
+        <w:t xml:space="preserve">: </w:t>
+      </w:r>
+      <w:r>
+        <w:t>Socket AM5</w:t>
+      </w:r>
+      <w:r>
+        <w:rPr>
+          <w:b/>
+          <w:bCs/>
+        </w:rPr>
         <w:br/>
       </w:r>
       <w:r>
+        <w:rPr>
+          <w:b/>
+          <w:bCs/>
+        </w:rPr>
+        <w:t>CPU Brand</w:t>
+      </w:r>
+      <w:r>
+        <w:rPr>
+          <w:b/>
+          <w:bCs/>
+        </w:rPr>
+        <w:t xml:space="preserve">: </w:t>
+      </w:r>
+      <w:r>
+        <w:t>AMD</w:t>
+      </w:r>
+      <w:r>
         <w:br/>
       </w:r>
       <w:r>
@@ -105,304 +152,3258 @@
           <w:b/>
           <w:bCs/>
         </w:rPr>
-        <w:t>Available Colo</w:t>
-      </w:r>
-      <w:r>
-        <w:rPr>
-          <w:b/>
-          <w:bCs/>
-        </w:rPr>
-        <w:t>u</w:t>
-      </w:r>
-      <w:r>
-        <w:rPr>
-          <w:b/>
-          <w:bCs/>
-        </w:rPr>
-        <w:t>r</w:t>
-      </w:r>
-      <w:r>
-        <w:rPr>
-          <w:b/>
-          <w:bCs/>
-        </w:rPr>
-        <w:t xml:space="preserve">: </w:t>
-      </w:r>
-      <w:r>
-        <w:t>Classic Red</w:t>
-      </w:r>
-    </w:p>
-    <w:p>
-      <w:r>
-        <w:rPr>
-          <w:b/>
-          <w:bCs/>
-        </w:rPr>
-        <w:t>Materials</w:t>
-      </w:r>
-      <w:r>
-        <w:rPr>
-          <w:b/>
-          <w:bCs/>
-        </w:rPr>
-        <w:t xml:space="preserve">: </w:t>
-      </w:r>
-      <w:r>
-        <w:t>Aluminium</w:t>
-      </w:r>
-    </w:p>
-    <w:p>
-      <w:r>
-        <w:rPr>
-          <w:b/>
-          <w:bCs/>
-        </w:rPr>
-        <w:t>Materials</w:t>
-      </w:r>
-      <w:r>
-        <w:rPr>
-          <w:b/>
-          <w:bCs/>
-        </w:rPr>
-        <w:t xml:space="preserve">: </w:t>
-      </w:r>
-      <w:r>
-        <w:t>Plastic</w:t>
-      </w:r>
-    </w:p>
-    <w:p>
-      <w:r>
-        <w:rPr>
-          <w:b/>
-          <w:bCs/>
-        </w:rPr>
-        <w:t>Materials</w:t>
-      </w:r>
-      <w:r>
-        <w:rPr>
-          <w:b/>
-          <w:bCs/>
-        </w:rPr>
-        <w:t xml:space="preserve">: </w:t>
-      </w:r>
-      <w:r>
-        <w:t>Steel</w:t>
-      </w:r>
-    </w:p>
-    <w:p>
-      <w:r>
-        <w:rPr>
-          <w:b/>
-          <w:bCs/>
-        </w:rPr>
-        <w:t>Dimensions (L x W x H)</w:t>
-      </w:r>
-      <w:r>
-        <w:rPr>
-          <w:b/>
-          <w:bCs/>
-        </w:rPr>
-        <w:t xml:space="preserve">: </w:t>
-      </w:r>
-      <w:r>
-        <w:t>650 x 306 x 348 mm / 25.6 x 12.0 x 13.7 inch</w:t>
-      </w:r>
-    </w:p>
-    <w:p>
-      <w:pPr>
-        <w:rPr>
-          <w:b/>
-          <w:bCs/>
-        </w:rPr>
-      </w:pPr>
-      <w:r>
-        <w:rPr>
-          <w:b/>
-          <w:bCs/>
-        </w:rPr>
-        <w:t>Motherboard Support</w:t>
-      </w:r>
-      <w:r>
-        <w:rPr>
-          <w:b/>
-          <w:bCs/>
-        </w:rPr>
-        <w:t xml:space="preserve">: </w:t>
-      </w:r>
-      <w:r>
-        <w:t>Mini-ITX</w:t>
-      </w:r>
-    </w:p>
-    <w:p>
-      <w:r>
-        <w:rPr>
-          <w:b/>
-          <w:bCs/>
-        </w:rPr>
-        <w:t>Graphic Card Support (L x W x H)</w:t>
-      </w:r>
-      <w:r>
-        <w:rPr>
-          <w:b/>
-          <w:bCs/>
-        </w:rPr>
-        <w:t xml:space="preserve">: </w:t>
-      </w:r>
-      <w:r>
-        <w:t>304 x 137 x 61 mm</w:t>
-      </w:r>
-    </w:p>
-    <w:p>
-      <w:r>
-        <w:rPr>
-          <w:b/>
-          <w:bCs/>
-        </w:rPr>
-        <w:t>PSU Pre-Installed</w:t>
-      </w:r>
-      <w:r>
-        <w:rPr>
-          <w:b/>
-          <w:bCs/>
-        </w:rPr>
-        <w:t xml:space="preserve">: </w:t>
-      </w:r>
-      <w:r>
-        <w:t>Cooler Master SFX 850W Gold</w:t>
-      </w:r>
-    </w:p>
-    <w:p>
-      <w:pPr>
-        <w:rPr>
-          <w:b/>
-          <w:bCs/>
-        </w:rPr>
-      </w:pPr>
-      <w:r>
-        <w:rPr>
-          <w:b/>
-          <w:bCs/>
-        </w:rPr>
-        <w:t>Radiator Pre-Installed</w:t>
-      </w:r>
-      <w:r>
-        <w:rPr>
-          <w:b/>
-          <w:bCs/>
-        </w:rPr>
-        <w:t xml:space="preserve">: </w:t>
-      </w:r>
-      <w:r>
-        <w:t>Cooler Master Flux 360 Special Edition</w:t>
-      </w:r>
-    </w:p>
-    <w:p>
-      <w:pPr>
-        <w:rPr>
-          <w:b/>
-          <w:bCs/>
-        </w:rPr>
-      </w:pPr>
-      <w:r>
-        <w:rPr>
-          <w:b/>
-          <w:bCs/>
-        </w:rPr>
-        <w:t xml:space="preserve">Fan </w:t>
-      </w:r>
-      <w:proofErr w:type="gramStart"/>
-      <w:r>
-        <w:rPr>
-          <w:b/>
-          <w:bCs/>
-        </w:rPr>
-        <w:t>Pre-Installed</w:t>
-      </w:r>
-      <w:proofErr w:type="gramEnd"/>
-      <w:r>
-        <w:rPr>
-          <w:b/>
-          <w:bCs/>
-        </w:rPr>
-        <w:t xml:space="preserve">: </w:t>
-      </w:r>
-      <w:r>
-        <w:t>Pre-install Cooler Master MF120 Halo</w:t>
-      </w:r>
-    </w:p>
-    <w:p>
-      <w:pPr>
-        <w:rPr>
-          <w:b/>
-          <w:bCs/>
-        </w:rPr>
-      </w:pPr>
-      <w:r>
-        <w:rPr>
-          <w:b/>
-          <w:bCs/>
-        </w:rPr>
-        <w:t>Drive Bays</w:t>
-      </w:r>
-      <w:r>
-        <w:rPr>
-          <w:b/>
-          <w:bCs/>
-        </w:rPr>
-        <w:t xml:space="preserve">: </w:t>
-      </w:r>
-      <w:r>
-        <w:t>1x 2.5" SSD</w:t>
-      </w:r>
-    </w:p>
-    <w:p>
-      <w:pPr>
-        <w:rPr>
-          <w:b/>
-          <w:bCs/>
-        </w:rPr>
-      </w:pPr>
-      <w:r>
-        <w:rPr>
-          <w:b/>
-          <w:bCs/>
-        </w:rPr>
-        <w:t>Accessories</w:t>
-      </w:r>
-      <w:r>
-        <w:rPr>
-          <w:b/>
-          <w:bCs/>
-        </w:rPr>
-        <w:t xml:space="preserve">: </w:t>
-      </w:r>
-      <w:r>
-        <w:t>400mm PCI-E 4.0 x16 Riser Cable</w:t>
-      </w:r>
-    </w:p>
-    <w:p>
-      <w:pPr>
-        <w:rPr>
-          <w:b/>
-          <w:bCs/>
-        </w:rPr>
-      </w:pPr>
-      <w:r>
-        <w:rPr>
-          <w:b/>
-          <w:bCs/>
-        </w:rPr>
-        <w:t>Accessories</w:t>
-      </w:r>
-      <w:r>
-        <w:rPr>
-          <w:b/>
-          <w:bCs/>
-        </w:rPr>
-        <w:t xml:space="preserve">: </w:t>
-      </w:r>
-      <w:r>
-        <w:t>PWM Fan &amp; ARGB Controller</w:t>
+        <w:t>Installed Processors (Max)</w:t>
+      </w:r>
+      <w:r>
+        <w:rPr>
+          <w:b/>
+          <w:bCs/>
+        </w:rPr>
+        <w:t xml:space="preserve">: </w:t>
+      </w:r>
+      <w:r>
+        <w:t>0 (1)</w:t>
+      </w:r>
+      <w:r>
+        <w:br/>
+      </w:r>
+      <w:r>
+        <w:rPr>
+          <w:b/>
+          <w:bCs/>
+        </w:rPr>
+        <w:t>Supported Processor Manufacturer</w:t>
+      </w:r>
+      <w:r>
+        <w:rPr>
+          <w:b/>
+          <w:bCs/>
+        </w:rPr>
+        <w:t xml:space="preserve">: </w:t>
+      </w:r>
+      <w:r>
+        <w:t>AMD</w:t>
+      </w:r>
+      <w:r>
+        <w:br/>
+      </w:r>
+      <w:r>
+        <w:rPr>
+          <w:b/>
+          <w:bCs/>
+        </w:rPr>
+        <w:t>Supported Processors</w:t>
+      </w:r>
+      <w:r>
+        <w:rPr>
+          <w:b/>
+          <w:bCs/>
+        </w:rPr>
+        <w:t xml:space="preserve">: </w:t>
+      </w:r>
+      <w:r>
+        <w:t xml:space="preserve">AMD </w:t>
+      </w:r>
+      <w:proofErr w:type="spellStart"/>
+      <w:r>
+        <w:t>Ryzen</w:t>
+      </w:r>
+      <w:proofErr w:type="spellEnd"/>
+      <w:r>
+        <w:t xml:space="preserve"> 9000 &amp; 8000 &amp; 7000 Series Desktop Processors</w:t>
+      </w:r>
+      <w:r>
+        <w:br/>
+      </w:r>
+      <w:r>
+        <w:rPr>
+          <w:b/>
+          <w:bCs/>
+        </w:rPr>
+        <w:t>64-bit Support</w:t>
+      </w:r>
+      <w:r>
+        <w:rPr>
+          <w:b/>
+          <w:bCs/>
+        </w:rPr>
+        <w:t xml:space="preserve">: </w:t>
+      </w:r>
+      <w:r>
+        <w:t>Yes</w:t>
+      </w:r>
+      <w:r>
+        <w:br/>
+      </w:r>
+      <w:r>
+        <w:rPr>
+          <w:b/>
+          <w:bCs/>
+        </w:rPr>
+        <w:t>Socket</w:t>
+      </w:r>
+      <w:r>
+        <w:rPr>
+          <w:b/>
+          <w:bCs/>
+        </w:rPr>
+        <w:t xml:space="preserve">: </w:t>
+      </w:r>
+      <w:r>
+        <w:t>AM5</w:t>
+      </w:r>
+    </w:p>
+    <w:p>
+      <w:pPr>
+        <w:rPr>
+          <w:b/>
+          <w:bCs/>
+        </w:rPr>
+      </w:pPr>
+    </w:p>
+    <w:p>
+      <w:pPr>
+        <w:rPr>
+          <w:b/>
+          <w:bCs/>
+        </w:rPr>
+      </w:pPr>
+      <w:r>
+        <w:rPr>
+          <w:b/>
+          <w:bCs/>
+        </w:rPr>
+        <w:t>Rear Panel I/O Ports</w:t>
+      </w:r>
+    </w:p>
+    <w:p>
+      <w:pPr>
+        <w:rPr>
+          <w:b/>
+          <w:bCs/>
+        </w:rPr>
+      </w:pPr>
+      <w:r>
+        <w:rPr>
+          <w:b/>
+          <w:bCs/>
+        </w:rPr>
+        <w:t>USB Ports</w:t>
+      </w:r>
+      <w:r>
+        <w:rPr>
+          <w:b/>
+          <w:bCs/>
+        </w:rPr>
+        <w:t xml:space="preserve">: </w:t>
+      </w:r>
+      <w:r>
+        <w:t>2 x USB-C 4</w:t>
+      </w:r>
+      <w:r>
+        <w:t xml:space="preserve">, </w:t>
+      </w:r>
+      <w:r>
+        <w:t>2 x USB-C 3.1</w:t>
+      </w:r>
+      <w:r>
+        <w:t>,</w:t>
+      </w:r>
+      <w:r>
+        <w:t xml:space="preserve"> </w:t>
+      </w:r>
+      <w:r>
+        <w:t>8 x USB 3.1</w:t>
+      </w:r>
+      <w:r>
+        <w:br/>
+      </w:r>
+      <w:r>
+        <w:rPr>
+          <w:b/>
+          <w:bCs/>
+        </w:rPr>
+        <w:t>DisplayPorts</w:t>
+      </w:r>
+      <w:r>
+        <w:rPr>
+          <w:b/>
+          <w:bCs/>
+        </w:rPr>
+        <w:t xml:space="preserve">: </w:t>
+      </w:r>
+      <w:r>
+        <w:t>Yes - via USB-C 4</w:t>
+      </w:r>
+      <w:r>
+        <w:br/>
+      </w:r>
+      <w:r>
+        <w:rPr>
+          <w:b/>
+          <w:bCs/>
+        </w:rPr>
+        <w:t>HDMI Port</w:t>
+      </w:r>
+      <w:r>
+        <w:rPr>
+          <w:b/>
+          <w:bCs/>
+        </w:rPr>
+        <w:t xml:space="preserve">: </w:t>
+      </w:r>
+      <w:r>
+        <w:t>1 x HDMI 2.1</w:t>
+      </w:r>
+      <w:r>
+        <w:rPr>
+          <w:b/>
+          <w:bCs/>
+        </w:rPr>
+        <w:br/>
+      </w:r>
+      <w:r>
+        <w:rPr>
+          <w:b/>
+          <w:bCs/>
+        </w:rPr>
+        <w:t>RJ-45 Ports</w:t>
+      </w:r>
+      <w:r>
+        <w:rPr>
+          <w:b/>
+          <w:bCs/>
+        </w:rPr>
+        <w:t xml:space="preserve">: </w:t>
+      </w:r>
+      <w:r>
+        <w:t>2 x RJ-45</w:t>
+      </w:r>
+      <w:r>
+        <w:rPr>
+          <w:b/>
+          <w:bCs/>
+        </w:rPr>
+        <w:br/>
+      </w:r>
+      <w:r>
+        <w:rPr>
+          <w:b/>
+          <w:bCs/>
+        </w:rPr>
+        <w:t>Audio Line In Ports</w:t>
+      </w:r>
+      <w:r>
+        <w:rPr>
+          <w:b/>
+          <w:bCs/>
+        </w:rPr>
+        <w:t xml:space="preserve">: </w:t>
+      </w:r>
+      <w:r>
+        <w:t>1 x 3.5mm Jack</w:t>
+      </w:r>
+      <w:r>
+        <w:rPr>
+          <w:b/>
+          <w:bCs/>
+        </w:rPr>
+        <w:br/>
+      </w:r>
+      <w:r>
+        <w:rPr>
+          <w:b/>
+          <w:bCs/>
+        </w:rPr>
+        <w:t>Audio Line Out Ports</w:t>
+      </w:r>
+      <w:r>
+        <w:rPr>
+          <w:b/>
+          <w:bCs/>
+        </w:rPr>
+        <w:t xml:space="preserve">: </w:t>
+      </w:r>
+      <w:r>
+        <w:t>1 x 3.5mm Jack</w:t>
+      </w:r>
+      <w:r>
+        <w:rPr>
+          <w:b/>
+          <w:bCs/>
+        </w:rPr>
+        <w:br/>
+      </w:r>
+      <w:r>
+        <w:rPr>
+          <w:b/>
+          <w:bCs/>
+        </w:rPr>
+        <w:t>S/PDIF Port</w:t>
+      </w:r>
+      <w:r>
+        <w:rPr>
+          <w:b/>
+          <w:bCs/>
+        </w:rPr>
+        <w:t xml:space="preserve">: </w:t>
+      </w:r>
+      <w:r>
+        <w:t>1 x S/PDIF Optical Out</w:t>
+      </w:r>
+      <w:r>
+        <w:rPr>
+          <w:b/>
+          <w:bCs/>
+        </w:rPr>
+        <w:br/>
+      </w:r>
+      <w:r>
+        <w:rPr>
+          <w:b/>
+          <w:bCs/>
+        </w:rPr>
+        <w:t>Antenna Connector(s)</w:t>
+      </w:r>
+      <w:r>
+        <w:rPr>
+          <w:b/>
+          <w:bCs/>
+        </w:rPr>
+        <w:t xml:space="preserve">: </w:t>
+      </w:r>
+      <w:r>
+        <w:t>1 x Antenna</w:t>
+      </w:r>
+      <w:r>
+        <w:rPr>
+          <w:b/>
+          <w:bCs/>
+        </w:rPr>
+        <w:br/>
+      </w:r>
+    </w:p>
+    <w:p>
+      <w:pPr>
+        <w:rPr>
+          <w:b/>
+          <w:bCs/>
+        </w:rPr>
+      </w:pPr>
+      <w:r>
+        <w:rPr>
+          <w:b/>
+          <w:bCs/>
+        </w:rPr>
+        <w:t>Internal I/O Connectors</w:t>
+      </w:r>
+    </w:p>
+    <w:p>
+      <w:pPr>
+        <w:rPr>
+          <w:b/>
+          <w:bCs/>
+        </w:rPr>
+      </w:pPr>
+      <w:r>
+        <w:rPr>
+          <w:b/>
+          <w:bCs/>
+        </w:rPr>
+        <w:t>SATA Connectors</w:t>
+      </w:r>
+      <w:r>
+        <w:rPr>
+          <w:b/>
+          <w:bCs/>
+        </w:rPr>
+        <w:t>:</w:t>
+      </w:r>
+      <w:r>
+        <w:rPr>
+          <w:b/>
+          <w:bCs/>
+        </w:rPr>
+        <w:tab/>
+      </w:r>
+      <w:r>
+        <w:t>4 x SATA</w:t>
+      </w:r>
+    </w:p>
+    <w:p>
+      <w:r>
+        <w:rPr>
+          <w:b/>
+          <w:bCs/>
+        </w:rPr>
+        <w:t>USB Connectors</w:t>
+      </w:r>
+      <w:r>
+        <w:rPr>
+          <w:b/>
+          <w:bCs/>
+        </w:rPr>
+        <w:t>:</w:t>
+      </w:r>
+      <w:r>
+        <w:rPr>
+          <w:b/>
+          <w:bCs/>
+        </w:rPr>
+        <w:tab/>
+      </w:r>
+      <w:r>
+        <w:t>1 x USB-C 3.2 header (supports 1 port)</w:t>
+      </w:r>
+    </w:p>
+    <w:p>
+      <w:r>
+        <w:t>1 x USB-C 3.1 header (supports 1 port)</w:t>
+      </w:r>
+    </w:p>
+    <w:p>
+      <w:r>
+        <w:t>2 x USB 3.0 headers (supports 4 ports)</w:t>
+      </w:r>
+    </w:p>
+    <w:p>
+      <w:r>
+        <w:lastRenderedPageBreak/>
+        <w:t>2 x USB 2.0 headers (supports 4 ports)</w:t>
+      </w:r>
+    </w:p>
+    <w:p>
+      <w:pPr>
+        <w:rPr>
+          <w:b/>
+          <w:bCs/>
+        </w:rPr>
+      </w:pPr>
+      <w:r>
+        <w:rPr>
+          <w:b/>
+          <w:bCs/>
+        </w:rPr>
+        <w:t>Front Panel Connectors</w:t>
+      </w:r>
+      <w:r>
+        <w:rPr>
+          <w:b/>
+          <w:bCs/>
+        </w:rPr>
+        <w:t>:</w:t>
+      </w:r>
+      <w:r>
+        <w:rPr>
+          <w:b/>
+          <w:bCs/>
+        </w:rPr>
+        <w:t xml:space="preserve"> </w:t>
+      </w:r>
+      <w:r>
+        <w:t>1 x Front Panel</w:t>
+      </w:r>
+      <w:r>
+        <w:t xml:space="preserve">, </w:t>
+      </w:r>
+      <w:r>
+        <w:t>1 x Front Audio</w:t>
+      </w:r>
+    </w:p>
+    <w:p>
+      <w:pPr>
+        <w:rPr>
+          <w:b/>
+          <w:bCs/>
+        </w:rPr>
+      </w:pPr>
+      <w:r>
+        <w:rPr>
+          <w:b/>
+          <w:bCs/>
+        </w:rPr>
+        <w:t>Cooling Fan Support</w:t>
+      </w:r>
+      <w:r>
+        <w:rPr>
+          <w:b/>
+          <w:bCs/>
+        </w:rPr>
+        <w:t>:</w:t>
+      </w:r>
+      <w:r>
+        <w:rPr>
+          <w:b/>
+          <w:bCs/>
+        </w:rPr>
+        <w:t xml:space="preserve"> </w:t>
+      </w:r>
+    </w:p>
+    <w:p>
+      <w:pPr>
+        <w:rPr>
+          <w:b/>
+          <w:bCs/>
+        </w:rPr>
+      </w:pPr>
+      <w:r>
+        <w:t>1 x CPU fan header</w:t>
+      </w:r>
+    </w:p>
+    <w:p>
+      <w:r>
+        <w:t>1 x CPU OPT fan header</w:t>
+      </w:r>
+    </w:p>
+    <w:p>
+      <w:r>
+        <w:t>2 x Chassis fan headers</w:t>
+      </w:r>
+    </w:p>
+    <w:p>
+      <w:r>
+        <w:t>2 x Radiator fan headers</w:t>
+      </w:r>
+    </w:p>
+    <w:p>
+      <w:r>
+        <w:t>2 x W_PUMP+ headers</w:t>
+      </w:r>
+    </w:p>
+    <w:p>
+      <w:r>
+        <w:t>1 x VRM heatsink fan header</w:t>
+      </w:r>
+    </w:p>
+    <w:p>
+      <w:pPr>
+        <w:rPr>
+          <w:b/>
+          <w:bCs/>
+        </w:rPr>
+      </w:pPr>
+      <w:r>
+        <w:rPr>
+          <w:b/>
+          <w:bCs/>
+        </w:rPr>
+        <w:t>Power Connector Port</w:t>
+      </w:r>
+      <w:r>
+        <w:rPr>
+          <w:b/>
+          <w:bCs/>
+        </w:rPr>
+        <w:t>:</w:t>
+      </w:r>
+      <w:r>
+        <w:rPr>
+          <w:b/>
+          <w:bCs/>
+        </w:rPr>
+        <w:t xml:space="preserve"> </w:t>
+      </w:r>
+      <w:r>
+        <w:t>1 x 24-pin ATX</w:t>
+      </w:r>
+      <w:r>
+        <w:t xml:space="preserve">, </w:t>
+      </w:r>
+      <w:r>
+        <w:t>2 x 8-pin EPS</w:t>
+      </w:r>
+      <w:r>
+        <w:t xml:space="preserve">, </w:t>
+      </w:r>
+      <w:r>
+        <w:t>1 x 8-pin PCIe</w:t>
+      </w:r>
+    </w:p>
+    <w:p>
+      <w:r>
+        <w:rPr>
+          <w:b/>
+          <w:bCs/>
+        </w:rPr>
+        <w:t>Other Connectors</w:t>
+      </w:r>
+      <w:r>
+        <w:rPr>
+          <w:b/>
+          <w:bCs/>
+        </w:rPr>
+        <w:t>:</w:t>
+      </w:r>
+      <w:r>
+        <w:rPr>
+          <w:b/>
+          <w:bCs/>
+        </w:rPr>
+        <w:tab/>
+      </w:r>
+      <w:r>
+        <w:t>2 x M.2 slots, Key M, Type 2242/2260/2280/22110 (PCIe Gen5)</w:t>
+      </w:r>
+    </w:p>
+    <w:p>
+      <w:r>
+        <w:t>1 x M.2 slot, Key M, Type 2242/2260/2280 (PCIe Gen5)</w:t>
+      </w:r>
+    </w:p>
+    <w:p>
+      <w:r>
+        <w:t>1 x DIMM.2</w:t>
+      </w:r>
+    </w:p>
+    <w:p>
+      <w:r>
+        <w:t xml:space="preserve">1 x </w:t>
+      </w:r>
+      <w:proofErr w:type="spellStart"/>
+      <w:r>
+        <w:t>SlimSAS</w:t>
+      </w:r>
+      <w:proofErr w:type="spellEnd"/>
+    </w:p>
+    <w:p>
+      <w:r>
+        <w:t>4 x 3-pin ARGB headers</w:t>
+      </w:r>
+    </w:p>
+    <w:p>
+      <w:r>
+        <w:t>1 x Thermal sensor header</w:t>
+      </w:r>
+    </w:p>
+    <w:p>
+      <w:pPr>
+        <w:rPr>
+          <w:b/>
+          <w:bCs/>
+        </w:rPr>
+      </w:pPr>
+    </w:p>
+    <w:p>
+      <w:pPr>
+        <w:rPr>
+          <w:b/>
+          <w:bCs/>
+        </w:rPr>
+      </w:pPr>
+      <w:r>
+        <w:rPr>
+          <w:b/>
+          <w:bCs/>
+        </w:rPr>
+        <w:t>Memory</w:t>
+      </w:r>
+    </w:p>
+    <w:p>
+      <w:pPr>
+        <w:rPr>
+          <w:b/>
+          <w:bCs/>
+        </w:rPr>
+      </w:pPr>
+      <w:r>
+        <w:rPr>
+          <w:b/>
+          <w:bCs/>
+        </w:rPr>
+        <w:t>Memory Bus Speed</w:t>
+      </w:r>
+      <w:r>
+        <w:rPr>
+          <w:b/>
+          <w:bCs/>
+        </w:rPr>
+        <w:t>:</w:t>
+      </w:r>
+      <w:r>
+        <w:rPr>
+          <w:b/>
+          <w:bCs/>
+        </w:rPr>
+        <w:t xml:space="preserve"> </w:t>
+      </w:r>
+      <w:r>
+        <w:t>Up to 8200 MT/s</w:t>
+      </w:r>
+    </w:p>
+    <w:p>
+      <w:pPr>
+        <w:rPr>
+          <w:b/>
+          <w:bCs/>
+        </w:rPr>
+      </w:pPr>
+      <w:r>
+        <w:rPr>
+          <w:b/>
+          <w:bCs/>
+        </w:rPr>
+        <w:t>Memory Type</w:t>
+      </w:r>
+      <w:r>
+        <w:rPr>
+          <w:b/>
+          <w:bCs/>
+        </w:rPr>
+        <w:t>:</w:t>
+      </w:r>
+      <w:r>
+        <w:rPr>
+          <w:b/>
+          <w:bCs/>
+        </w:rPr>
+        <w:t xml:space="preserve"> </w:t>
+      </w:r>
+      <w:r>
+        <w:t>DDR5</w:t>
+      </w:r>
+    </w:p>
+    <w:p>
+      <w:pPr>
+        <w:rPr>
+          <w:b/>
+          <w:bCs/>
+        </w:rPr>
+      </w:pPr>
+      <w:r>
+        <w:rPr>
+          <w:b/>
+          <w:bCs/>
+        </w:rPr>
+        <w:t>Maximum RAM</w:t>
+      </w:r>
+      <w:r>
+        <w:rPr>
+          <w:b/>
+          <w:bCs/>
+        </w:rPr>
+        <w:t>:</w:t>
+      </w:r>
+      <w:r>
+        <w:rPr>
+          <w:b/>
+          <w:bCs/>
+        </w:rPr>
+        <w:t xml:space="preserve"> </w:t>
+      </w:r>
+      <w:r>
+        <w:t>256 GB</w:t>
+      </w:r>
+    </w:p>
+    <w:p>
+      <w:pPr>
+        <w:rPr>
+          <w:b/>
+          <w:bCs/>
+        </w:rPr>
+      </w:pPr>
+      <w:r>
+        <w:rPr>
+          <w:b/>
+          <w:bCs/>
+        </w:rPr>
+        <w:t>Memory Slot</w:t>
+      </w:r>
+      <w:r>
+        <w:rPr>
+          <w:b/>
+          <w:bCs/>
+        </w:rPr>
+        <w:t>:</w:t>
+      </w:r>
+      <w:r>
+        <w:rPr>
+          <w:b/>
+          <w:bCs/>
+        </w:rPr>
+        <w:t xml:space="preserve"> </w:t>
+      </w:r>
+      <w:r>
+        <w:t>4 x DIMM</w:t>
+      </w:r>
+    </w:p>
+    <w:p>
+      <w:pPr>
+        <w:rPr>
+          <w:b/>
+          <w:bCs/>
+        </w:rPr>
+      </w:pPr>
+    </w:p>
+    <w:p>
+      <w:pPr>
+        <w:rPr>
+          <w:b/>
+          <w:bCs/>
+        </w:rPr>
+      </w:pPr>
+      <w:r>
+        <w:rPr>
+          <w:b/>
+          <w:bCs/>
+        </w:rPr>
+        <w:t>Motherboard</w:t>
+      </w:r>
+    </w:p>
+    <w:p>
+      <w:pPr>
+        <w:rPr>
+          <w:b/>
+          <w:bCs/>
+        </w:rPr>
+      </w:pPr>
+      <w:r>
+        <w:t>Northbridge</w:t>
+      </w:r>
+      <w:r>
+        <w:t xml:space="preserve"> </w:t>
+      </w:r>
+      <w:r>
+        <w:t>AMD X870E</w:t>
+      </w:r>
+    </w:p>
+    <w:p>
+      <w:pPr>
+        <w:rPr>
+          <w:b/>
+          <w:bCs/>
+        </w:rPr>
+      </w:pPr>
+      <w:r>
+        <w:rPr>
+          <w:b/>
+          <w:bCs/>
+        </w:rPr>
+        <w:t>RAID Supported</w:t>
+      </w:r>
+      <w:r>
+        <w:rPr>
+          <w:b/>
+          <w:bCs/>
+        </w:rPr>
+        <w:t xml:space="preserve">: </w:t>
+      </w:r>
+      <w:r>
+        <w:t>Yes</w:t>
+      </w:r>
+    </w:p>
+    <w:p>
+      <w:pPr>
+        <w:rPr>
+          <w:b/>
+          <w:bCs/>
+        </w:rPr>
+      </w:pPr>
+      <w:r>
+        <w:rPr>
+          <w:b/>
+          <w:bCs/>
+        </w:rPr>
+        <w:t>RAID Format</w:t>
+      </w:r>
+      <w:r>
+        <w:rPr>
+          <w:b/>
+          <w:bCs/>
+        </w:rPr>
+        <w:t>:</w:t>
+      </w:r>
+      <w:r>
+        <w:rPr>
+          <w:b/>
+          <w:bCs/>
+        </w:rPr>
+        <w:t xml:space="preserve"> </w:t>
+      </w:r>
+      <w:r>
+        <w:t>RAID 0, 1, 10</w:t>
+      </w:r>
+    </w:p>
+    <w:p>
+      <w:pPr>
+        <w:rPr>
+          <w:b/>
+          <w:bCs/>
+        </w:rPr>
+      </w:pPr>
+      <w:r>
+        <w:rPr>
+          <w:b/>
+          <w:bCs/>
+        </w:rPr>
+        <w:t>SATA Supported</w:t>
+      </w:r>
+      <w:r>
+        <w:rPr>
+          <w:b/>
+          <w:bCs/>
+        </w:rPr>
+        <w:t>:</w:t>
+      </w:r>
+      <w:r>
+        <w:rPr>
+          <w:b/>
+          <w:bCs/>
+        </w:rPr>
+        <w:t xml:space="preserve"> </w:t>
+      </w:r>
+      <w:r>
+        <w:t>Yes</w:t>
+      </w:r>
+    </w:p>
+    <w:p>
+      <w:pPr>
+        <w:rPr>
+          <w:b/>
+          <w:bCs/>
+        </w:rPr>
+      </w:pPr>
+    </w:p>
+    <w:p>
+      <w:pPr>
+        <w:rPr>
+          <w:b/>
+          <w:bCs/>
+        </w:rPr>
+      </w:pPr>
+      <w:r>
+        <w:rPr>
+          <w:b/>
+          <w:bCs/>
+        </w:rPr>
+        <w:t>Expansion</w:t>
+      </w:r>
+    </w:p>
+    <w:p>
+      <w:pPr>
+        <w:rPr>
+          <w:b/>
+          <w:bCs/>
+        </w:rPr>
+      </w:pPr>
+      <w:r>
+        <w:rPr>
+          <w:b/>
+          <w:bCs/>
+        </w:rPr>
+        <w:t>Number of PCI Express Slots</w:t>
+      </w:r>
+      <w:r>
+        <w:rPr>
+          <w:b/>
+          <w:bCs/>
+        </w:rPr>
+        <w:t>:</w:t>
+      </w:r>
+      <w:r>
+        <w:rPr>
+          <w:b/>
+          <w:bCs/>
+        </w:rPr>
+        <w:t xml:space="preserve"> </w:t>
+      </w:r>
+      <w:r>
+        <w:t>2 x PCI Express 5.0 x16 slots (@ x16/x0 or x8/x8)</w:t>
+      </w:r>
+    </w:p>
+    <w:p>
+      <w:pPr>
+        <w:rPr>
+          <w:b/>
+          <w:bCs/>
+        </w:rPr>
+      </w:pPr>
+    </w:p>
+    <w:p>
+      <w:pPr>
+        <w:rPr>
+          <w:b/>
+          <w:bCs/>
+        </w:rPr>
+      </w:pPr>
+      <w:r>
+        <w:rPr>
+          <w:b/>
+          <w:bCs/>
+        </w:rPr>
+        <w:t>Graphics Device</w:t>
+      </w:r>
+    </w:p>
+    <w:p>
+      <w:pPr>
+        <w:rPr>
+          <w:b/>
+          <w:bCs/>
+        </w:rPr>
+      </w:pPr>
+      <w:r>
+        <w:rPr>
+          <w:b/>
+          <w:bCs/>
+        </w:rPr>
+        <w:t>Integrated Graphics Supported</w:t>
+      </w:r>
+      <w:r>
+        <w:rPr>
+          <w:b/>
+          <w:bCs/>
+        </w:rPr>
+        <w:t>:</w:t>
+      </w:r>
+      <w:r>
+        <w:rPr>
+          <w:b/>
+          <w:bCs/>
+        </w:rPr>
+        <w:t xml:space="preserve"> </w:t>
+      </w:r>
+      <w:r>
+        <w:t>Yes</w:t>
+      </w:r>
+    </w:p>
+    <w:p>
+      <w:pPr>
+        <w:rPr>
+          <w:b/>
+          <w:bCs/>
+        </w:rPr>
+      </w:pPr>
+    </w:p>
+    <w:p>
+      <w:pPr>
+        <w:rPr>
+          <w:b/>
+          <w:bCs/>
+        </w:rPr>
+      </w:pPr>
+      <w:r>
+        <w:rPr>
+          <w:b/>
+          <w:bCs/>
+        </w:rPr>
+        <w:t>Sound</w:t>
+      </w:r>
+    </w:p>
+    <w:p>
+      <w:pPr>
+        <w:rPr>
+          <w:b/>
+          <w:bCs/>
+        </w:rPr>
+      </w:pPr>
+      <w:r>
+        <w:rPr>
+          <w:b/>
+          <w:bCs/>
+        </w:rPr>
+        <w:t>Integrated Sound</w:t>
+      </w:r>
+      <w:r>
+        <w:rPr>
+          <w:b/>
+          <w:bCs/>
+        </w:rPr>
+        <w:t>:</w:t>
+      </w:r>
+      <w:r>
+        <w:rPr>
+          <w:b/>
+          <w:bCs/>
+        </w:rPr>
+        <w:t xml:space="preserve"> </w:t>
+      </w:r>
+      <w:r>
+        <w:t xml:space="preserve">ROG </w:t>
+      </w:r>
+      <w:proofErr w:type="spellStart"/>
+      <w:r>
+        <w:t>SupremeFX</w:t>
+      </w:r>
+      <w:proofErr w:type="spellEnd"/>
+      <w:r>
+        <w:t xml:space="preserve"> ALC 4082</w:t>
+      </w:r>
+    </w:p>
+    <w:p>
+      <w:pPr>
+        <w:rPr>
+          <w:b/>
+          <w:bCs/>
+        </w:rPr>
+      </w:pPr>
+    </w:p>
+    <w:p>
+      <w:pPr>
+        <w:rPr>
+          <w:b/>
+          <w:bCs/>
+        </w:rPr>
+      </w:pPr>
+      <w:r>
+        <w:rPr>
+          <w:b/>
+          <w:bCs/>
+        </w:rPr>
+        <w:t>Warranty</w:t>
+      </w:r>
+    </w:p>
+    <w:p>
+      <w:pPr>
+        <w:rPr>
+          <w:b/>
+          <w:bCs/>
+        </w:rPr>
+      </w:pPr>
+      <w:r>
+        <w:rPr>
+          <w:b/>
+          <w:bCs/>
+        </w:rPr>
+        <w:t>Warranty</w:t>
+      </w:r>
+      <w:r>
+        <w:rPr>
+          <w:b/>
+          <w:bCs/>
+        </w:rPr>
+        <w:t>:</w:t>
+      </w:r>
+      <w:r>
+        <w:rPr>
+          <w:b/>
+          <w:bCs/>
+        </w:rPr>
+        <w:t xml:space="preserve"> </w:t>
+      </w:r>
+      <w:r>
+        <w:t>3 Years</w:t>
+      </w:r>
+    </w:p>
+    <w:p>
+      <w:pPr>
+        <w:rPr>
+          <w:b/>
+          <w:bCs/>
+        </w:rPr>
+      </w:pPr>
+    </w:p>
+    <w:p>
+      <w:pPr>
+        <w:rPr>
+          <w:b/>
+          <w:bCs/>
+        </w:rPr>
+      </w:pPr>
+      <w:r>
+        <w:rPr>
+          <w:b/>
+          <w:bCs/>
+        </w:rPr>
+        <w:t>N</w:t>
+      </w:r>
+      <w:r>
+        <w:rPr>
+          <w:b/>
+          <w:bCs/>
+        </w:rPr>
+        <w:t>etwork</w:t>
+      </w:r>
+    </w:p>
+    <w:p>
+      <w:pPr>
+        <w:rPr>
+          <w:b/>
+          <w:bCs/>
+        </w:rPr>
+      </w:pPr>
+      <w:r>
+        <w:rPr>
+          <w:b/>
+          <w:bCs/>
+        </w:rPr>
+        <w:t>Integrated Network</w:t>
+      </w:r>
+      <w:r>
+        <w:rPr>
+          <w:b/>
+          <w:bCs/>
+        </w:rPr>
+        <w:t>:</w:t>
+      </w:r>
+      <w:r>
+        <w:rPr>
+          <w:b/>
+          <w:bCs/>
+        </w:rPr>
+        <w:t xml:space="preserve"> </w:t>
+      </w:r>
+      <w:r>
+        <w:t xml:space="preserve">Marvell </w:t>
+      </w:r>
+      <w:proofErr w:type="spellStart"/>
+      <w:r>
+        <w:t>AQtion</w:t>
+      </w:r>
+      <w:proofErr w:type="spellEnd"/>
+      <w:r>
+        <w:t xml:space="preserve">, </w:t>
+      </w:r>
+      <w:r>
+        <w:t>Realtek</w:t>
+      </w:r>
+    </w:p>
+    <w:p>
+      <w:pPr>
+        <w:rPr>
+          <w:b/>
+          <w:bCs/>
+        </w:rPr>
+      </w:pPr>
+      <w:r>
+        <w:rPr>
+          <w:b/>
+          <w:bCs/>
+        </w:rPr>
+        <w:t>Network Speeds Supported</w:t>
+      </w:r>
+      <w:r>
+        <w:rPr>
+          <w:b/>
+          <w:bCs/>
+        </w:rPr>
+        <w:t>:</w:t>
+      </w:r>
+      <w:r>
+        <w:rPr>
+          <w:b/>
+          <w:bCs/>
+        </w:rPr>
+        <w:t xml:space="preserve"> </w:t>
+      </w:r>
+      <w:r>
+        <w:t>Up to 10 Gbps (Marvell)</w:t>
+      </w:r>
+      <w:r>
+        <w:t xml:space="preserve">, </w:t>
+      </w:r>
+      <w:r>
+        <w:t>Up to 5 Gbps (Realtek)</w:t>
+      </w:r>
+    </w:p>
+    <w:p>
+      <w:pPr>
+        <w:rPr>
+          <w:b/>
+          <w:bCs/>
+        </w:rPr>
+      </w:pPr>
+      <w:r>
+        <w:rPr>
+          <w:b/>
+          <w:bCs/>
+        </w:rPr>
+        <w:t>Wireless LAN</w:t>
+      </w:r>
+      <w:r>
+        <w:rPr>
+          <w:b/>
+          <w:bCs/>
+        </w:rPr>
+        <w:t>:</w:t>
+      </w:r>
+      <w:r>
+        <w:rPr>
+          <w:b/>
+          <w:bCs/>
+        </w:rPr>
+        <w:tab/>
+      </w:r>
+      <w:r>
+        <w:t>Yes - Wi-Fi 7</w:t>
+      </w:r>
+    </w:p>
+    <w:p>
+      <w:pPr>
+        <w:rPr>
+          <w:b/>
+          <w:bCs/>
+        </w:rPr>
+      </w:pPr>
+      <w:r>
+        <w:rPr>
+          <w:b/>
+          <w:bCs/>
+        </w:rPr>
+        <w:t>Wireless Network Speed</w:t>
+      </w:r>
+      <w:r>
+        <w:rPr>
+          <w:b/>
+          <w:bCs/>
+        </w:rPr>
+        <w:t>:</w:t>
+      </w:r>
+      <w:r>
+        <w:rPr>
+          <w:b/>
+          <w:bCs/>
+        </w:rPr>
+        <w:tab/>
+      </w:r>
+      <w:r>
+        <w:t>Up to 6.5 Gbps</w:t>
+      </w:r>
+    </w:p>
+    <w:p>
+      <w:pPr>
+        <w:rPr>
+          <w:b/>
+          <w:bCs/>
+        </w:rPr>
+      </w:pPr>
+      <w:r>
+        <w:rPr>
+          <w:b/>
+          <w:bCs/>
+        </w:rPr>
+        <w:t>Bluetooth</w:t>
+      </w:r>
+      <w:r>
+        <w:rPr>
+          <w:b/>
+          <w:bCs/>
+        </w:rPr>
+        <w:t>:</w:t>
+      </w:r>
+      <w:r>
+        <w:rPr>
+          <w:b/>
+          <w:bCs/>
+        </w:rPr>
+        <w:t xml:space="preserve"> </w:t>
+      </w:r>
+      <w:r>
+        <w:t>Yes</w:t>
+      </w:r>
+    </w:p>
+    <w:p>
+      <w:pPr>
+        <w:rPr>
+          <w:b/>
+          <w:bCs/>
+        </w:rPr>
+      </w:pPr>
+      <w:r>
+        <w:rPr>
+          <w:b/>
+          <w:bCs/>
+        </w:rPr>
+        <w:t>Bluetooth Version</w:t>
+      </w:r>
+      <w:r>
+        <w:rPr>
+          <w:b/>
+          <w:bCs/>
+        </w:rPr>
+        <w:t>:</w:t>
+      </w:r>
+      <w:r>
+        <w:rPr>
+          <w:b/>
+          <w:bCs/>
+        </w:rPr>
+        <w:t xml:space="preserve"> </w:t>
+      </w:r>
+      <w:r>
+        <w:t>5.4</w:t>
+      </w:r>
+    </w:p>
+    <w:p>
+      <w:pPr>
+        <w:rPr>
+          <w:b/>
+          <w:bCs/>
+        </w:rPr>
+      </w:pPr>
+    </w:p>
+    <w:p>
+      <w:pPr>
+        <w:rPr>
+          <w:b/>
+          <w:bCs/>
+        </w:rPr>
+      </w:pPr>
+      <w:r>
+        <w:rPr>
+          <w:b/>
+          <w:bCs/>
+        </w:rPr>
+        <w:t>System Requirements</w:t>
+      </w:r>
+    </w:p>
+    <w:p>
+      <w:pPr>
+        <w:rPr>
+          <w:b/>
+          <w:bCs/>
+        </w:rPr>
+      </w:pPr>
+      <w:r>
+        <w:rPr>
+          <w:b/>
+          <w:bCs/>
+        </w:rPr>
+        <w:t>Operating Systems Supported</w:t>
+      </w:r>
+      <w:r>
+        <w:rPr>
+          <w:b/>
+          <w:bCs/>
+        </w:rPr>
+        <w:t>:</w:t>
+      </w:r>
+      <w:r>
+        <w:rPr>
+          <w:b/>
+          <w:bCs/>
+        </w:rPr>
+        <w:t xml:space="preserve"> </w:t>
+      </w:r>
+      <w:r>
+        <w:t>Microsoft Windows 11</w:t>
+      </w:r>
+    </w:p>
+    <w:p>
+      <w:pPr>
+        <w:rPr>
+          <w:b/>
+          <w:bCs/>
+        </w:rPr>
+      </w:pPr>
+      <w:r>
+        <w:rPr>
+          <w:b/>
+          <w:bCs/>
+        </w:rPr>
+        <w:t>System</w:t>
+      </w:r>
+    </w:p>
+    <w:p>
+      <w:pPr>
+        <w:rPr>
+          <w:b/>
+          <w:bCs/>
+        </w:rPr>
+      </w:pPr>
+      <w:r>
+        <w:rPr>
+          <w:b/>
+          <w:bCs/>
+        </w:rPr>
+        <w:t>Jumpers</w:t>
+      </w:r>
+      <w:r>
+        <w:rPr>
+          <w:b/>
+          <w:bCs/>
+        </w:rPr>
+        <w:t>:</w:t>
+      </w:r>
+      <w:r>
+        <w:rPr>
+          <w:b/>
+          <w:bCs/>
+        </w:rPr>
+        <w:t xml:space="preserve"> </w:t>
+      </w:r>
+      <w:r>
+        <w:t>1 x LN2 Mode</w:t>
+      </w:r>
+    </w:p>
+    <w:p>
+      <w:pPr>
+        <w:rPr>
+          <w:b/>
+          <w:bCs/>
+        </w:rPr>
+      </w:pPr>
+      <w:r>
+        <w:rPr>
+          <w:b/>
+          <w:bCs/>
+        </w:rPr>
+        <w:t>Software Included (may be trial or restricted)</w:t>
+      </w:r>
+      <w:r>
+        <w:rPr>
+          <w:b/>
+          <w:bCs/>
+        </w:rPr>
+        <w:t>:</w:t>
+      </w:r>
+      <w:r>
+        <w:rPr>
+          <w:b/>
+          <w:bCs/>
+        </w:rPr>
+        <w:tab/>
+      </w:r>
+      <w:r>
+        <w:t>Yes</w:t>
+      </w:r>
+    </w:p>
+    <w:p>
+      <w:pPr>
+        <w:rPr>
+          <w:b/>
+          <w:bCs/>
+        </w:rPr>
+      </w:pPr>
+      <w:r>
+        <w:rPr>
+          <w:b/>
+          <w:bCs/>
+        </w:rPr>
+        <w:t>Drivers</w:t>
+      </w:r>
+      <w:r>
+        <w:rPr>
+          <w:b/>
+          <w:bCs/>
+        </w:rPr>
+        <w:t>:</w:t>
+      </w:r>
+      <w:r>
+        <w:rPr>
+          <w:b/>
+          <w:bCs/>
+        </w:rPr>
+        <w:t xml:space="preserve"> </w:t>
+      </w:r>
+      <w:r>
+        <w:t>Yes</w:t>
+      </w:r>
+    </w:p>
+    <w:p>
+      <w:pPr>
+        <w:rPr>
+          <w:b/>
+          <w:bCs/>
+        </w:rPr>
+      </w:pPr>
+    </w:p>
+    <w:p>
+      <w:pPr>
+        <w:rPr>
+          <w:b/>
+          <w:bCs/>
+        </w:rPr>
+      </w:pPr>
+      <w:r>
+        <w:rPr>
+          <w:b/>
+          <w:bCs/>
+        </w:rPr>
+        <w:lastRenderedPageBreak/>
+        <w:t>Physical</w:t>
+      </w:r>
+    </w:p>
+    <w:p>
+      <w:r>
+        <w:rPr>
+          <w:b/>
+          <w:bCs/>
+        </w:rPr>
+        <w:t>Form Factor</w:t>
+      </w:r>
+      <w:r>
+        <w:rPr>
+          <w:b/>
+          <w:bCs/>
+        </w:rPr>
+        <w:t>:</w:t>
+      </w:r>
+      <w:r>
+        <w:rPr>
+          <w:b/>
+          <w:bCs/>
+        </w:rPr>
+        <w:tab/>
+      </w:r>
+      <w:r>
+        <w:t>E-ATX Motherboard</w:t>
+      </w:r>
+    </w:p>
+    <w:p>
+      <w:pPr>
+        <w:rPr>
+          <w:b/>
+          <w:bCs/>
+        </w:rPr>
+      </w:pPr>
+      <w:r>
+        <w:rPr>
+          <w:b/>
+          <w:bCs/>
+        </w:rPr>
+        <w:t>In The Box</w:t>
+      </w:r>
+      <w:r>
+        <w:rPr>
+          <w:b/>
+          <w:bCs/>
+        </w:rPr>
+        <w:t>:</w:t>
+      </w:r>
+      <w:r>
+        <w:rPr>
+          <w:b/>
+          <w:bCs/>
+        </w:rPr>
+        <w:br/>
+      </w:r>
+      <w:r>
+        <w:rPr>
+          <w:b/>
+          <w:bCs/>
+        </w:rPr>
+        <w:t>Motherboard</w:t>
+      </w:r>
+    </w:p>
+    <w:p>
+      <w:pPr>
+        <w:rPr>
+          <w:b/>
+          <w:bCs/>
+        </w:rPr>
+      </w:pPr>
+      <w:r>
+        <w:rPr>
+          <w:b/>
+          <w:bCs/>
+        </w:rPr>
+        <w:t>1 x 1-to-3 ARGB splitter cable</w:t>
+      </w:r>
+    </w:p>
+    <w:p>
+      <w:pPr>
+        <w:rPr>
+          <w:b/>
+          <w:bCs/>
+        </w:rPr>
+      </w:pPr>
+      <w:r>
+        <w:rPr>
+          <w:b/>
+          <w:bCs/>
+        </w:rPr>
+        <w:t>1 x 1-to-2 ARGB splitter cable</w:t>
+      </w:r>
+    </w:p>
+    <w:p>
+      <w:pPr>
+        <w:rPr>
+          <w:b/>
+          <w:bCs/>
+        </w:rPr>
+      </w:pPr>
+      <w:r>
+        <w:rPr>
+          <w:b/>
+          <w:bCs/>
+        </w:rPr>
+        <w:t>2 x 1-to-4 fan splitter cable</w:t>
+      </w:r>
+    </w:p>
+    <w:p>
+      <w:pPr>
+        <w:rPr>
+          <w:b/>
+          <w:bCs/>
+        </w:rPr>
+      </w:pPr>
+      <w:r>
+        <w:rPr>
+          <w:b/>
+          <w:bCs/>
+        </w:rPr>
+        <w:t>2 x ROG weave SATA 6G cable packages</w:t>
+      </w:r>
+    </w:p>
+    <w:p>
+      <w:pPr>
+        <w:rPr>
+          <w:b/>
+          <w:bCs/>
+        </w:rPr>
+      </w:pPr>
+      <w:r>
+        <w:rPr>
+          <w:b/>
+          <w:bCs/>
+        </w:rPr>
+        <w:t>1 x 3-in-1 Thermistor cables pack</w:t>
+      </w:r>
+    </w:p>
+    <w:p>
+      <w:pPr>
+        <w:rPr>
+          <w:b/>
+          <w:bCs/>
+        </w:rPr>
+      </w:pPr>
+      <w:r>
+        <w:rPr>
+          <w:b/>
+          <w:bCs/>
+        </w:rPr>
+        <w:t>1 x ROG DIMM.2 with heatsink</w:t>
+      </w:r>
+    </w:p>
+    <w:p>
+      <w:pPr>
+        <w:rPr>
+          <w:b/>
+          <w:bCs/>
+        </w:rPr>
+      </w:pPr>
+      <w:r>
+        <w:rPr>
+          <w:b/>
+          <w:bCs/>
+        </w:rPr>
+        <w:t>1 x M.2 pad package for ROG Q-DIMM.2</w:t>
+      </w:r>
+    </w:p>
+    <w:p>
+      <w:pPr>
+        <w:rPr>
+          <w:b/>
+          <w:bCs/>
+        </w:rPr>
+      </w:pPr>
+      <w:r>
+        <w:rPr>
+          <w:b/>
+          <w:bCs/>
+        </w:rPr>
+        <w:t>2 x Thermal pad for ROG Q-DIMM.2</w:t>
+      </w:r>
+    </w:p>
+    <w:p>
+      <w:pPr>
+        <w:rPr>
+          <w:b/>
+          <w:bCs/>
+        </w:rPr>
+      </w:pPr>
+      <w:r>
+        <w:rPr>
+          <w:b/>
+          <w:bCs/>
+        </w:rPr>
+        <w:t>2 x Thermal pad for M.2 22110</w:t>
+      </w:r>
+    </w:p>
+    <w:p>
+      <w:pPr>
+        <w:rPr>
+          <w:b/>
+          <w:bCs/>
+        </w:rPr>
+      </w:pPr>
+      <w:r>
+        <w:rPr>
+          <w:b/>
+          <w:bCs/>
+        </w:rPr>
+        <w:t>1 x DDR5 Fan holder</w:t>
+      </w:r>
+    </w:p>
+    <w:p>
+      <w:pPr>
+        <w:rPr>
+          <w:b/>
+          <w:bCs/>
+        </w:rPr>
+      </w:pPr>
+      <w:r>
+        <w:rPr>
+          <w:b/>
+          <w:bCs/>
+        </w:rPr>
+        <w:t>1 x ROG Fan Kit</w:t>
+      </w:r>
+    </w:p>
+    <w:p>
+      <w:pPr>
+        <w:rPr>
+          <w:b/>
+          <w:bCs/>
+        </w:rPr>
+      </w:pPr>
+      <w:r>
+        <w:rPr>
+          <w:b/>
+          <w:bCs/>
+        </w:rPr>
+        <w:t xml:space="preserve">1 x ASUS </w:t>
+      </w:r>
+      <w:proofErr w:type="spellStart"/>
+      <w:r>
+        <w:rPr>
+          <w:b/>
+          <w:bCs/>
+        </w:rPr>
+        <w:t>WiFi</w:t>
+      </w:r>
+      <w:proofErr w:type="spellEnd"/>
+      <w:r>
+        <w:rPr>
+          <w:b/>
+          <w:bCs/>
+        </w:rPr>
+        <w:t xml:space="preserve"> Q-Antenna</w:t>
+      </w:r>
+    </w:p>
+    <w:p>
+      <w:pPr>
+        <w:rPr>
+          <w:b/>
+          <w:bCs/>
+        </w:rPr>
+      </w:pPr>
+      <w:r>
+        <w:rPr>
+          <w:b/>
+          <w:bCs/>
+        </w:rPr>
+        <w:t>1 x Q-connector</w:t>
+      </w:r>
+    </w:p>
+    <w:p>
+      <w:pPr>
+        <w:rPr>
+          <w:b/>
+          <w:bCs/>
+        </w:rPr>
+      </w:pPr>
+      <w:r>
+        <w:rPr>
+          <w:b/>
+          <w:bCs/>
+        </w:rPr>
+        <w:t>1 x ROG logo plate sticker</w:t>
+      </w:r>
+    </w:p>
+    <w:p>
+      <w:pPr>
+        <w:rPr>
+          <w:b/>
+          <w:bCs/>
+        </w:rPr>
+      </w:pPr>
+      <w:r>
+        <w:rPr>
+          <w:b/>
+          <w:bCs/>
+        </w:rPr>
+        <w:t>1 x ROG screwdriver</w:t>
+      </w:r>
+    </w:p>
+    <w:p>
+      <w:pPr>
+        <w:rPr>
+          <w:b/>
+          <w:bCs/>
+        </w:rPr>
+      </w:pPr>
+      <w:r>
+        <w:rPr>
+          <w:b/>
+          <w:bCs/>
+        </w:rPr>
+        <w:t>1 x ROG stickers</w:t>
+      </w:r>
+    </w:p>
+    <w:p>
+      <w:pPr>
+        <w:rPr>
+          <w:b/>
+          <w:bCs/>
+        </w:rPr>
+      </w:pPr>
+      <w:r>
+        <w:rPr>
+          <w:b/>
+          <w:bCs/>
+        </w:rPr>
+        <w:t>1 x ROG VIP card</w:t>
+      </w:r>
+    </w:p>
+    <w:p>
+      <w:pPr>
+        <w:rPr>
+          <w:b/>
+          <w:bCs/>
+        </w:rPr>
+      </w:pPr>
+      <w:r>
+        <w:rPr>
+          <w:b/>
+          <w:bCs/>
+        </w:rPr>
+        <w:t>1 x M.2 Q-Slide package</w:t>
+      </w:r>
+    </w:p>
+    <w:p>
+      <w:pPr>
+        <w:rPr>
+          <w:b/>
+          <w:bCs/>
+        </w:rPr>
+      </w:pPr>
+      <w:r>
+        <w:rPr>
+          <w:b/>
+          <w:bCs/>
+        </w:rPr>
+        <w:t>5 x M.2 backplate rubber packages</w:t>
+      </w:r>
+    </w:p>
+    <w:p>
+      <w:pPr>
+        <w:rPr>
+          <w:b/>
+          <w:bCs/>
+        </w:rPr>
+      </w:pPr>
+      <w:r>
+        <w:rPr>
+          <w:b/>
+          <w:bCs/>
+        </w:rPr>
+        <w:t>1 x ROG Bottle Opener</w:t>
+      </w:r>
+    </w:p>
+    <w:p>
+      <w:pPr>
+        <w:rPr>
+          <w:b/>
+          <w:bCs/>
+        </w:rPr>
+      </w:pPr>
+      <w:r>
+        <w:rPr>
+          <w:b/>
+          <w:bCs/>
+        </w:rPr>
+        <w:t>1 x USB drive with utilities and drivers</w:t>
+      </w:r>
+    </w:p>
+    <w:p>
+      <w:pPr>
+        <w:rPr>
+          <w:b/>
+          <w:bCs/>
+        </w:rPr>
+      </w:pPr>
+      <w:r>
+        <w:rPr>
+          <w:b/>
+          <w:bCs/>
+        </w:rPr>
+        <w:t>1 x Quick start guide</w:t>
+      </w:r>
+    </w:p>
+    <w:p>
+      <w:pPr>
+        <w:rPr>
+          <w:b/>
+          <w:bCs/>
+        </w:rPr>
+      </w:pPr>
+      <w:r>
+        <w:rPr>
+          <w:b/>
+          <w:bCs/>
+        </w:rPr>
+        <w:t>Width</w:t>
+      </w:r>
+      <w:r>
+        <w:rPr>
+          <w:b/>
+          <w:bCs/>
+        </w:rPr>
+        <w:t xml:space="preserve">: </w:t>
+      </w:r>
+      <w:r>
+        <w:t>277 mm</w:t>
+      </w:r>
+    </w:p>
+    <w:p>
+      <w:pPr>
+        <w:rPr>
+          <w:b/>
+          <w:bCs/>
+        </w:rPr>
+      </w:pPr>
+      <w:r>
+        <w:rPr>
+          <w:b/>
+          <w:bCs/>
+        </w:rPr>
+        <w:t>Length</w:t>
+      </w:r>
+      <w:r>
+        <w:rPr>
+          <w:b/>
+          <w:bCs/>
+        </w:rPr>
+        <w:t xml:space="preserve">: </w:t>
+      </w:r>
+      <w:r>
+        <w:t>305 mm</w:t>
+      </w:r>
+    </w:p>
+    <w:p>
+      <w:pPr>
+        <w:rPr>
+          <w:b/>
+          <w:bCs/>
+        </w:rPr>
+      </w:pPr>
+      <w:r>
+        <w:rPr>
+          <w:b/>
+          <w:bCs/>
+        </w:rPr>
+        <w:lastRenderedPageBreak/>
+        <w:t>Weight</w:t>
+      </w:r>
+      <w:r>
+        <w:rPr>
+          <w:b/>
+          <w:bCs/>
+        </w:rPr>
+        <w:t xml:space="preserve">: </w:t>
+      </w:r>
+      <w:r>
+        <w:t>3.034 kg</w:t>
+      </w:r>
+    </w:p>
+    <w:p>
+      <w:pPr>
+        <w:rPr>
+          <w:b/>
+          <w:bCs/>
+        </w:rPr>
+      </w:pPr>
+    </w:p>
+    <w:p>
+      <w:pPr>
+        <w:rPr>
+          <w:b/>
+          <w:bCs/>
+        </w:rPr>
+      </w:pPr>
+      <w:r>
+        <w:rPr>
+          <w:b/>
+          <w:bCs/>
+        </w:rPr>
+        <w:t>Key Features</w:t>
+      </w:r>
+    </w:p>
+    <w:p>
+      <w:pPr>
+        <w:rPr>
+          <w:b/>
+          <w:bCs/>
+        </w:rPr>
+      </w:pPr>
+      <w:r>
+        <w:rPr>
+          <w:b/>
+          <w:bCs/>
+        </w:rPr>
+        <w:t>RDIMM Memory Supported</w:t>
+      </w:r>
+      <w:r>
+        <w:rPr>
+          <w:b/>
+          <w:bCs/>
+        </w:rPr>
+        <w:t xml:space="preserve">: </w:t>
+      </w:r>
+      <w:r>
+        <w:t>No</w:t>
+      </w:r>
+    </w:p>
+    <w:p>
+      <w:pPr>
+        <w:rPr>
+          <w:b/>
+          <w:bCs/>
+        </w:rPr>
+      </w:pPr>
+      <w:r>
+        <w:rPr>
+          <w:b/>
+          <w:bCs/>
+        </w:rPr>
+        <w:t>RDIMM Memory Required</w:t>
+      </w:r>
+      <w:r>
+        <w:rPr>
+          <w:b/>
+          <w:bCs/>
+        </w:rPr>
+        <w:t xml:space="preserve">: </w:t>
+      </w:r>
+      <w:r>
+        <w:t>No</w:t>
+      </w:r>
+    </w:p>
+    <w:p>
+      <w:pPr>
+        <w:rPr>
+          <w:b/>
+          <w:bCs/>
+        </w:rPr>
+      </w:pPr>
+      <w:r>
+        <w:rPr>
+          <w:b/>
+          <w:bCs/>
+        </w:rPr>
+        <w:t>Wireless Network</w:t>
+      </w:r>
+      <w:r>
+        <w:rPr>
+          <w:b/>
+          <w:bCs/>
+        </w:rPr>
+        <w:t xml:space="preserve">: </w:t>
+      </w:r>
+      <w:r>
+        <w:t>Yes</w:t>
+      </w:r>
+    </w:p>
+    <w:p>
+      <w:pPr>
+        <w:rPr>
+          <w:b/>
+          <w:bCs/>
+        </w:rPr>
+      </w:pPr>
+      <w:r>
+        <w:rPr>
+          <w:b/>
+          <w:bCs/>
+        </w:rPr>
+        <w:t>Motherboard Width</w:t>
+      </w:r>
+      <w:r>
+        <w:rPr>
+          <w:b/>
+          <w:bCs/>
+        </w:rPr>
+        <w:t xml:space="preserve">: </w:t>
+      </w:r>
+      <w:r>
+        <w:t>277 mm</w:t>
+      </w:r>
+    </w:p>
+    <w:p>
+      <w:pPr>
+        <w:rPr>
+          <w:b/>
+          <w:bCs/>
+        </w:rPr>
+      </w:pPr>
+      <w:r>
+        <w:rPr>
+          <w:b/>
+          <w:bCs/>
+        </w:rPr>
+        <w:t>Motherboard Height</w:t>
+      </w:r>
+      <w:r>
+        <w:rPr>
+          <w:b/>
+          <w:bCs/>
+        </w:rPr>
+        <w:t xml:space="preserve">: </w:t>
+      </w:r>
+      <w:r>
+        <w:t>305 mm</w:t>
+      </w:r>
+    </w:p>
+    <w:p>
+      <w:pPr>
+        <w:rPr>
+          <w:b/>
+          <w:bCs/>
+        </w:rPr>
+      </w:pPr>
+      <w:r>
+        <w:rPr>
+          <w:b/>
+          <w:bCs/>
+        </w:rPr>
+        <w:t>Main Colour</w:t>
+      </w:r>
+      <w:r>
+        <w:rPr>
+          <w:b/>
+          <w:bCs/>
+        </w:rPr>
+        <w:t>:</w:t>
+      </w:r>
+      <w:r>
+        <w:rPr>
+          <w:b/>
+          <w:bCs/>
+        </w:rPr>
+        <w:tab/>
+      </w:r>
+      <w:r>
+        <w:t>Black</w:t>
+      </w:r>
+    </w:p>
+    <w:p>
+      <w:pPr>
+        <w:rPr>
+          <w:b/>
+          <w:bCs/>
+        </w:rPr>
+      </w:pPr>
+      <w:r>
+        <w:rPr>
+          <w:b/>
+          <w:bCs/>
+        </w:rPr>
+        <w:t>Memory Channel</w:t>
+      </w:r>
+      <w:r>
+        <w:rPr>
+          <w:b/>
+          <w:bCs/>
+        </w:rPr>
+        <w:t xml:space="preserve">: </w:t>
+      </w:r>
+      <w:r>
+        <w:t>Dual</w:t>
+      </w:r>
+    </w:p>
+    <w:p>
+      <w:pPr>
+        <w:rPr>
+          <w:b/>
+          <w:bCs/>
+        </w:rPr>
+      </w:pPr>
+      <w:r>
+        <w:rPr>
+          <w:b/>
+          <w:bCs/>
+        </w:rPr>
+        <w:t>On-board Audio Type</w:t>
+      </w:r>
+      <w:r>
+        <w:rPr>
+          <w:b/>
+          <w:bCs/>
+        </w:rPr>
+        <w:t xml:space="preserve">: </w:t>
+      </w:r>
+      <w:r>
+        <w:t>7.1</w:t>
+      </w:r>
+    </w:p>
+    <w:p>
+      <w:pPr>
+        <w:rPr>
+          <w:b/>
+          <w:bCs/>
+        </w:rPr>
+      </w:pPr>
+      <w:r>
+        <w:rPr>
+          <w:b/>
+          <w:bCs/>
+        </w:rPr>
+        <w:t>Number of SATA Ports</w:t>
+      </w:r>
+      <w:r>
+        <w:rPr>
+          <w:b/>
+          <w:bCs/>
+        </w:rPr>
+        <w:t xml:space="preserve">: </w:t>
+      </w:r>
+      <w:r>
+        <w:t>4 port(s)</w:t>
+      </w:r>
+    </w:p>
+    <w:p>
+      <w:pPr>
+        <w:rPr>
+          <w:b/>
+          <w:bCs/>
+        </w:rPr>
+      </w:pPr>
+      <w:r>
+        <w:rPr>
+          <w:b/>
+          <w:bCs/>
+        </w:rPr>
+        <w:t>Number of USB Ports</w:t>
+      </w:r>
+      <w:r>
+        <w:rPr>
+          <w:b/>
+          <w:bCs/>
+        </w:rPr>
+        <w:t xml:space="preserve">: </w:t>
+      </w:r>
+      <w:r>
+        <w:t>12 port(s)</w:t>
+      </w:r>
+    </w:p>
+    <w:p>
+      <w:pPr>
+        <w:rPr>
+          <w:b/>
+          <w:bCs/>
+        </w:rPr>
+      </w:pPr>
+      <w:r>
+        <w:rPr>
+          <w:b/>
+          <w:bCs/>
+        </w:rPr>
+        <w:t>USB 3.0 Support</w:t>
+      </w:r>
+      <w:r>
+        <w:rPr>
+          <w:b/>
+          <w:bCs/>
+        </w:rPr>
+        <w:t xml:space="preserve">: </w:t>
+      </w:r>
+      <w:r>
+        <w:t>Yes</w:t>
+      </w:r>
+    </w:p>
+    <w:p>
+      <w:pPr>
+        <w:rPr>
+          <w:b/>
+          <w:bCs/>
+        </w:rPr>
+      </w:pPr>
+      <w:r>
+        <w:rPr>
+          <w:b/>
+          <w:bCs/>
+        </w:rPr>
+        <w:t>Multi GPU Support</w:t>
+      </w:r>
+      <w:r>
+        <w:rPr>
+          <w:b/>
+          <w:bCs/>
+        </w:rPr>
+        <w:t xml:space="preserve">: </w:t>
+      </w:r>
+      <w:r>
+        <w:t>No</w:t>
+      </w:r>
+    </w:p>
+    <w:p>
+      <w:pPr>
+        <w:rPr>
+          <w:b/>
+          <w:bCs/>
+        </w:rPr>
+      </w:pPr>
+      <w:r>
+        <w:rPr>
+          <w:b/>
+          <w:bCs/>
+        </w:rPr>
+        <w:t>VGA Connection</w:t>
+      </w:r>
+      <w:r>
+        <w:rPr>
+          <w:b/>
+          <w:bCs/>
+        </w:rPr>
+        <w:t xml:space="preserve">: </w:t>
+      </w:r>
+      <w:r>
+        <w:t>No</w:t>
+      </w:r>
+    </w:p>
+    <w:p>
+      <w:pPr>
+        <w:rPr>
+          <w:b/>
+          <w:bCs/>
+        </w:rPr>
+      </w:pPr>
+      <w:r>
+        <w:rPr>
+          <w:b/>
+          <w:bCs/>
+        </w:rPr>
+        <w:t>DVI Connection</w:t>
+      </w:r>
+      <w:r>
+        <w:rPr>
+          <w:b/>
+          <w:bCs/>
+        </w:rPr>
+        <w:t xml:space="preserve">: </w:t>
+      </w:r>
+      <w:r>
+        <w:t>No</w:t>
+      </w:r>
+    </w:p>
+    <w:p>
+      <w:pPr>
+        <w:rPr>
+          <w:b/>
+          <w:bCs/>
+        </w:rPr>
+      </w:pPr>
+      <w:r>
+        <w:rPr>
+          <w:b/>
+          <w:bCs/>
+        </w:rPr>
+        <w:t>HDMI Connection</w:t>
+      </w:r>
+      <w:r>
+        <w:rPr>
+          <w:b/>
+          <w:bCs/>
+        </w:rPr>
+        <w:t xml:space="preserve">: </w:t>
+      </w:r>
+      <w:r>
+        <w:t>Yes</w:t>
+      </w:r>
+    </w:p>
+    <w:p>
+      <w:pPr>
+        <w:rPr>
+          <w:b/>
+          <w:bCs/>
+        </w:rPr>
+      </w:pPr>
+      <w:r>
+        <w:rPr>
+          <w:b/>
+          <w:bCs/>
+        </w:rPr>
+        <w:t>DisplayPort Connection</w:t>
+      </w:r>
+      <w:r>
+        <w:rPr>
+          <w:b/>
+          <w:bCs/>
+        </w:rPr>
+        <w:t xml:space="preserve">: </w:t>
+      </w:r>
+      <w:r>
+        <w:t>No</w:t>
+      </w:r>
+    </w:p>
+    <w:p>
+      <w:pPr>
+        <w:rPr>
+          <w:b/>
+          <w:bCs/>
+        </w:rPr>
+      </w:pPr>
+      <w:r>
+        <w:rPr>
+          <w:b/>
+          <w:bCs/>
+        </w:rPr>
+        <w:t>Motherboard Form Factor</w:t>
+      </w:r>
+      <w:r>
+        <w:rPr>
+          <w:b/>
+          <w:bCs/>
+        </w:rPr>
+        <w:t>:</w:t>
+      </w:r>
+      <w:r>
+        <w:rPr>
+          <w:b/>
+          <w:bCs/>
+        </w:rPr>
+        <w:tab/>
+      </w:r>
+      <w:r>
+        <w:t>EATX</w:t>
+      </w:r>
+    </w:p>
+    <w:p>
+      <w:pPr>
+        <w:rPr>
+          <w:b/>
+          <w:bCs/>
+        </w:rPr>
+      </w:pPr>
+      <w:r>
+        <w:rPr>
+          <w:b/>
+          <w:bCs/>
+        </w:rPr>
+        <w:t>Motherboard (EPS) Power Connectors</w:t>
+      </w:r>
+      <w:r>
+        <w:rPr>
+          <w:b/>
+          <w:bCs/>
+        </w:rPr>
+        <w:t xml:space="preserve">: </w:t>
+      </w:r>
+      <w:r>
+        <w:t>2 x 8-Pin</w:t>
+      </w:r>
+    </w:p>
+    <w:p>
+      <w:pPr>
+        <w:rPr>
+          <w:b/>
+          <w:bCs/>
+        </w:rPr>
+      </w:pPr>
+      <w:r>
+        <w:rPr>
+          <w:b/>
+          <w:bCs/>
+        </w:rPr>
+        <w:t>Motherboard Chipset</w:t>
+      </w:r>
+      <w:r>
+        <w:rPr>
+          <w:b/>
+          <w:bCs/>
+        </w:rPr>
+        <w:t xml:space="preserve">: </w:t>
+      </w:r>
+      <w:r>
+        <w:t>AMD X870E</w:t>
+      </w:r>
+    </w:p>
+    <w:p>
+      <w:pPr>
+        <w:rPr>
+          <w:b/>
+          <w:bCs/>
+        </w:rPr>
+      </w:pPr>
+      <w:r>
+        <w:rPr>
+          <w:b/>
+          <w:bCs/>
+        </w:rPr>
+        <w:t>Thunderbolt</w:t>
+      </w:r>
+      <w:r>
+        <w:rPr>
+          <w:b/>
+          <w:bCs/>
+        </w:rPr>
+        <w:t>:</w:t>
+      </w:r>
+      <w:r>
+        <w:rPr>
+          <w:b/>
+          <w:bCs/>
+        </w:rPr>
+        <w:tab/>
+      </w:r>
+      <w:r>
+        <w:t>No</w:t>
+      </w:r>
+    </w:p>
+    <w:p>
+      <w:pPr>
+        <w:rPr>
+          <w:b/>
+          <w:bCs/>
+        </w:rPr>
+      </w:pPr>
+      <w:r>
+        <w:rPr>
+          <w:b/>
+          <w:bCs/>
+        </w:rPr>
+        <w:t>Motherboard Model</w:t>
+      </w:r>
+      <w:r>
+        <w:rPr>
+          <w:b/>
+          <w:bCs/>
+        </w:rPr>
+        <w:t xml:space="preserve">: </w:t>
+      </w:r>
+      <w:r>
+        <w:t>ASUS ROG Crosshair X870E Extreme</w:t>
+      </w:r>
+    </w:p>
+    <w:p>
+      <w:pPr>
+        <w:rPr>
+          <w:b/>
+          <w:bCs/>
+        </w:rPr>
+      </w:pPr>
+      <w:proofErr w:type="spellStart"/>
+      <w:r>
+        <w:rPr>
+          <w:b/>
+          <w:bCs/>
+        </w:rPr>
+        <w:t>WiFi</w:t>
+      </w:r>
+      <w:proofErr w:type="spellEnd"/>
+      <w:r>
+        <w:rPr>
+          <w:b/>
+          <w:bCs/>
+        </w:rPr>
+        <w:t xml:space="preserve"> Speed</w:t>
+      </w:r>
+      <w:r>
+        <w:rPr>
+          <w:b/>
+          <w:bCs/>
+        </w:rPr>
+        <w:t xml:space="preserve">: </w:t>
+      </w:r>
+      <w:r>
+        <w:t>6500 Mbps</w:t>
+      </w:r>
+    </w:p>
+    <w:p>
+      <w:pPr>
+        <w:rPr>
+          <w:b/>
+          <w:bCs/>
+        </w:rPr>
+      </w:pPr>
+      <w:r>
+        <w:rPr>
+          <w:b/>
+          <w:bCs/>
+        </w:rPr>
+        <w:t>USB 3.1 Support</w:t>
+      </w:r>
+      <w:r>
+        <w:rPr>
+          <w:b/>
+          <w:bCs/>
+        </w:rPr>
+        <w:t xml:space="preserve">: </w:t>
+      </w:r>
+      <w:r>
+        <w:t>Yes</w:t>
+      </w:r>
+    </w:p>
+    <w:p>
+      <w:pPr>
+        <w:rPr>
+          <w:b/>
+          <w:bCs/>
+        </w:rPr>
+      </w:pPr>
+      <w:r>
+        <w:rPr>
+          <w:b/>
+          <w:bCs/>
+        </w:rPr>
+        <w:t>Internal USB3.0 Header</w:t>
+      </w:r>
+      <w:r>
+        <w:rPr>
+          <w:b/>
+          <w:bCs/>
+        </w:rPr>
+        <w:t xml:space="preserve">: </w:t>
+      </w:r>
+      <w:r>
+        <w:t>Yes</w:t>
+      </w:r>
+    </w:p>
+    <w:p>
+      <w:pPr>
+        <w:rPr>
+          <w:b/>
+          <w:bCs/>
+        </w:rPr>
+      </w:pPr>
+      <w:r>
+        <w:rPr>
+          <w:b/>
+          <w:bCs/>
+        </w:rPr>
+        <w:t>M.2 Support</w:t>
+      </w:r>
+      <w:r>
+        <w:rPr>
+          <w:b/>
+          <w:bCs/>
+        </w:rPr>
+        <w:t>:</w:t>
+      </w:r>
+      <w:r>
+        <w:rPr>
+          <w:b/>
+          <w:bCs/>
+        </w:rPr>
+        <w:tab/>
+      </w:r>
+      <w:r>
+        <w:t>Yes</w:t>
+      </w:r>
+    </w:p>
+    <w:p>
+      <w:pPr>
+        <w:rPr>
+          <w:b/>
+          <w:bCs/>
+        </w:rPr>
+      </w:pPr>
+      <w:r>
+        <w:rPr>
+          <w:b/>
+          <w:bCs/>
+        </w:rPr>
+        <w:lastRenderedPageBreak/>
+        <w:t>On-board RGB Control</w:t>
+      </w:r>
+      <w:r>
+        <w:rPr>
+          <w:b/>
+          <w:bCs/>
+        </w:rPr>
+        <w:t xml:space="preserve">: </w:t>
+      </w:r>
+      <w:r>
+        <w:t>ASUS Aura Sync</w:t>
+      </w:r>
+    </w:p>
+    <w:p>
+      <w:pPr>
+        <w:rPr>
+          <w:b/>
+          <w:bCs/>
+        </w:rPr>
+      </w:pPr>
+      <w:r>
+        <w:rPr>
+          <w:b/>
+          <w:bCs/>
+        </w:rPr>
+        <w:t>RGB Header Type</w:t>
+      </w:r>
+      <w:r>
+        <w:rPr>
+          <w:b/>
+          <w:bCs/>
+        </w:rPr>
+        <w:t xml:space="preserve">: </w:t>
+      </w:r>
+      <w:r>
+        <w:t>3-Pin ARGB</w:t>
+      </w:r>
+    </w:p>
+    <w:p>
+      <w:pPr>
+        <w:rPr>
+          <w:b/>
+          <w:bCs/>
+        </w:rPr>
+      </w:pPr>
+      <w:r>
+        <w:rPr>
+          <w:b/>
+          <w:bCs/>
+        </w:rPr>
+        <w:t>Addressable RGB</w:t>
+      </w:r>
+      <w:r>
+        <w:rPr>
+          <w:b/>
+          <w:bCs/>
+        </w:rPr>
+        <w:t xml:space="preserve">: </w:t>
+      </w:r>
+      <w:r>
+        <w:t>Yes</w:t>
+      </w:r>
+    </w:p>
+    <w:p>
+      <w:pPr>
+        <w:rPr>
+          <w:b/>
+          <w:bCs/>
+        </w:rPr>
+      </w:pPr>
+      <w:r>
+        <w:rPr>
+          <w:b/>
+          <w:bCs/>
+        </w:rPr>
+        <w:t>Internal USB Type-C Header</w:t>
+      </w:r>
+      <w:r>
+        <w:rPr>
+          <w:b/>
+          <w:bCs/>
+        </w:rPr>
+        <w:t xml:space="preserve">: </w:t>
+      </w:r>
+      <w:r>
+        <w:t>Yes</w:t>
+      </w:r>
+    </w:p>
+    <w:p>
+      <w:pPr>
+        <w:rPr>
+          <w:b/>
+          <w:bCs/>
+        </w:rPr>
+      </w:pPr>
+      <w:r>
+        <w:rPr>
+          <w:b/>
+          <w:bCs/>
+        </w:rPr>
+        <w:t>Power Requirement (auto)</w:t>
+      </w:r>
+      <w:r>
+        <w:rPr>
+          <w:b/>
+          <w:bCs/>
+        </w:rPr>
+        <w:t xml:space="preserve">: </w:t>
+      </w:r>
+      <w:r>
+        <w:t>100 W</w:t>
+      </w:r>
+    </w:p>
+    <w:p>
+      <w:pPr>
+        <w:rPr>
+          <w:b/>
+          <w:bCs/>
+        </w:rPr>
+      </w:pPr>
+      <w:r>
+        <w:rPr>
+          <w:b/>
+          <w:bCs/>
+        </w:rPr>
+        <w:t>Max Memory Speed Supported (overclocked)</w:t>
+      </w:r>
+      <w:r>
+        <w:rPr>
+          <w:b/>
+          <w:bCs/>
+        </w:rPr>
+        <w:t xml:space="preserve">: </w:t>
+      </w:r>
+      <w:r>
+        <w:t>8200 MT/s</w:t>
+      </w:r>
+    </w:p>
+    <w:p>
+      <w:pPr>
+        <w:rPr>
+          <w:b/>
+          <w:bCs/>
+        </w:rPr>
+      </w:pPr>
+      <w:r>
+        <w:rPr>
+          <w:b/>
+          <w:bCs/>
+        </w:rPr>
+        <w:t>CPU Power Pins (female)</w:t>
+      </w:r>
+      <w:r>
+        <w:rPr>
+          <w:b/>
+          <w:bCs/>
+        </w:rPr>
+        <w:t xml:space="preserve">: </w:t>
+      </w:r>
+      <w:r>
+        <w:t>16</w:t>
+      </w:r>
+    </w:p>
+    <w:p>
+      <w:pPr>
+        <w:rPr>
+          <w:b/>
+          <w:bCs/>
+        </w:rPr>
+      </w:pPr>
+      <w:r>
+        <w:rPr>
+          <w:b/>
+          <w:bCs/>
+        </w:rPr>
+        <w:t>PCI Express Power Pins (female)</w:t>
+      </w:r>
+      <w:r>
+        <w:rPr>
+          <w:b/>
+          <w:bCs/>
+        </w:rPr>
+        <w:t>:</w:t>
+      </w:r>
+      <w:r>
+        <w:rPr>
+          <w:b/>
+          <w:bCs/>
+        </w:rPr>
+        <w:tab/>
+      </w:r>
+      <w:r>
+        <w:t>8</w:t>
+      </w:r>
+    </w:p>
+    <w:p>
+      <w:pPr>
+        <w:rPr>
+          <w:b/>
+          <w:bCs/>
+        </w:rPr>
+      </w:pPr>
+      <w:r>
+        <w:rPr>
+          <w:b/>
+          <w:bCs/>
+        </w:rPr>
+        <w:t>Total M.2 Slots</w:t>
+      </w:r>
+      <w:r>
+        <w:rPr>
+          <w:b/>
+          <w:bCs/>
+        </w:rPr>
+        <w:t xml:space="preserve">: </w:t>
+      </w:r>
+      <w:r>
+        <w:t>3</w:t>
+      </w:r>
+    </w:p>
+    <w:p>
+      <w:pPr>
+        <w:rPr>
+          <w:b/>
+          <w:bCs/>
+        </w:rPr>
+      </w:pPr>
+      <w:r>
+        <w:rPr>
+          <w:b/>
+          <w:bCs/>
+        </w:rPr>
+        <w:t xml:space="preserve">Maximum </w:t>
+      </w:r>
+      <w:proofErr w:type="spellStart"/>
+      <w:r>
+        <w:rPr>
+          <w:b/>
+          <w:bCs/>
+        </w:rPr>
+        <w:t>NVMe</w:t>
+      </w:r>
+      <w:proofErr w:type="spellEnd"/>
+      <w:r>
+        <w:rPr>
+          <w:b/>
+          <w:bCs/>
+        </w:rPr>
+        <w:t xml:space="preserve"> M.2 ports</w:t>
+      </w:r>
+      <w:r>
+        <w:rPr>
+          <w:b/>
+          <w:bCs/>
+        </w:rPr>
+        <w:t xml:space="preserve">: </w:t>
+      </w:r>
+      <w:r>
+        <w:t>3</w:t>
+      </w:r>
+    </w:p>
+    <w:p>
+      <w:pPr>
+        <w:rPr>
+          <w:b/>
+          <w:bCs/>
+        </w:rPr>
+      </w:pPr>
+      <w:r>
+        <w:rPr>
+          <w:b/>
+          <w:bCs/>
+        </w:rPr>
+        <w:t>SATA ports</w:t>
+      </w:r>
+      <w:r>
+        <w:rPr>
+          <w:b/>
+          <w:bCs/>
+        </w:rPr>
+        <w:t xml:space="preserve">: </w:t>
+      </w:r>
+      <w:r>
+        <w:t>4</w:t>
+      </w:r>
+    </w:p>
+    <w:p>
+      <w:pPr>
+        <w:rPr>
+          <w:b/>
+          <w:bCs/>
+        </w:rPr>
+      </w:pPr>
+      <w:r>
+        <w:rPr>
+          <w:b/>
+          <w:bCs/>
+        </w:rPr>
+        <w:t>No. of front USB2.0 ports supported</w:t>
+      </w:r>
+      <w:r>
+        <w:rPr>
+          <w:b/>
+          <w:bCs/>
+        </w:rPr>
+        <w:t>:</w:t>
+      </w:r>
+      <w:r>
+        <w:t xml:space="preserve"> </w:t>
+      </w:r>
+      <w:r>
+        <w:t>4</w:t>
+      </w:r>
+    </w:p>
+    <w:p>
+      <w:pPr>
+        <w:rPr>
+          <w:b/>
+          <w:bCs/>
+        </w:rPr>
+      </w:pPr>
+      <w:r>
+        <w:rPr>
+          <w:b/>
+          <w:bCs/>
+        </w:rPr>
+        <w:t>No. of front USB3.0 ports supported</w:t>
+      </w:r>
+      <w:r>
+        <w:rPr>
+          <w:b/>
+          <w:bCs/>
+        </w:rPr>
+        <w:t xml:space="preserve">: </w:t>
+      </w:r>
+      <w:r>
+        <w:t>4</w:t>
+      </w:r>
+    </w:p>
+    <w:p>
+      <w:pPr>
+        <w:rPr>
+          <w:b/>
+          <w:bCs/>
+        </w:rPr>
+      </w:pPr>
+      <w:r>
+        <w:rPr>
+          <w:b/>
+          <w:bCs/>
+        </w:rPr>
+        <w:t>No. of front USB-C ports supported</w:t>
+      </w:r>
+      <w:r>
+        <w:rPr>
+          <w:b/>
+          <w:bCs/>
+        </w:rPr>
+        <w:t xml:space="preserve">: </w:t>
+      </w:r>
+      <w:r>
+        <w:t>2</w:t>
+      </w:r>
+    </w:p>
+    <w:p>
+      <w:pPr>
+        <w:rPr>
+          <w:b/>
+          <w:bCs/>
+        </w:rPr>
+      </w:pPr>
+      <w:r>
+        <w:rPr>
+          <w:b/>
+          <w:bCs/>
+        </w:rPr>
+        <w:t>Back Connect Support</w:t>
+      </w:r>
+      <w:r>
+        <w:rPr>
+          <w:b/>
+          <w:bCs/>
+        </w:rPr>
+        <w:t xml:space="preserve">: </w:t>
+      </w:r>
+      <w:r>
+        <w:t>No</w:t>
+      </w:r>
+    </w:p>
+    <w:p>
+      <w:pPr>
+        <w:rPr>
+          <w:b/>
+          <w:bCs/>
+        </w:rPr>
+      </w:pPr>
+    </w:p>
+    <w:p>
+      <w:pPr>
+        <w:rPr>
+          <w:b/>
+          <w:bCs/>
+        </w:rPr>
+      </w:pPr>
+      <w:r>
+        <w:rPr>
+          <w:b/>
+          <w:bCs/>
+        </w:rPr>
+        <w:t>Item Details</w:t>
+      </w:r>
+    </w:p>
+    <w:p>
+      <w:pPr>
+        <w:rPr>
+          <w:b/>
+          <w:bCs/>
+        </w:rPr>
+      </w:pPr>
+      <w:r>
+        <w:rPr>
+          <w:b/>
+          <w:bCs/>
+        </w:rPr>
+        <w:t>Manufacturer</w:t>
+      </w:r>
+      <w:r>
+        <w:rPr>
+          <w:b/>
+          <w:bCs/>
+        </w:rPr>
+        <w:t xml:space="preserve">: </w:t>
+      </w:r>
+      <w:r>
+        <w:t>ASUS</w:t>
+      </w:r>
+    </w:p>
+    <w:p>
+      <w:pPr>
+        <w:rPr>
+          <w:b/>
+          <w:bCs/>
+        </w:rPr>
+      </w:pPr>
+      <w:r>
+        <w:rPr>
+          <w:b/>
+          <w:bCs/>
+        </w:rPr>
+        <w:t>Manufacturer Code</w:t>
+      </w:r>
+      <w:r>
+        <w:rPr>
+          <w:b/>
+          <w:bCs/>
+        </w:rPr>
+        <w:t xml:space="preserve">: </w:t>
+      </w:r>
+      <w:r>
+        <w:t>90MB1LB0-M0EAY0</w:t>
+      </w:r>
+    </w:p>
+    <w:p>
+      <w:pPr>
+        <w:rPr>
+          <w:b/>
+          <w:bCs/>
+        </w:rPr>
+      </w:pPr>
+      <w:r>
+        <w:rPr>
+          <w:b/>
+          <w:bCs/>
+        </w:rPr>
+        <w:t>EAN</w:t>
+      </w:r>
+      <w:r>
+        <w:rPr>
+          <w:b/>
+          <w:bCs/>
+        </w:rPr>
+        <w:t xml:space="preserve">: </w:t>
+      </w:r>
+      <w:r>
+        <w:t>4711387984963</w:t>
+      </w:r>
+    </w:p>
+    <w:p>
+      <w:pPr>
+        <w:rPr>
+          <w:b/>
+          <w:bCs/>
+        </w:rPr>
+      </w:pPr>
+      <w:r>
+        <w:rPr>
+          <w:b/>
+          <w:bCs/>
+        </w:rPr>
+        <w:t>UPC</w:t>
+      </w:r>
+      <w:r>
+        <w:rPr>
+          <w:b/>
+          <w:bCs/>
+        </w:rPr>
+        <w:t xml:space="preserve">: </w:t>
+      </w:r>
+      <w:r>
+        <w:t>197105984967</w:t>
       </w:r>
     </w:p>
     <w:sectPr>

</xml_diff>